<commit_message>
Actualización de los requisitos
</commit_message>
<xml_diff>
--- a/Información/ED/requisitos_funcionales.docx
+++ b/Información/ED/requisitos_funcionales.docx
@@ -1,6 +1,6 @@
 
 <file path=word/document.xml><?xml version="1.0" encoding="utf-8"?>
-<w:document xmlns:wpc="http://schemas.microsoft.com/office/word/2010/wordprocessingCanvas" xmlns:cx="http://schemas.microsoft.com/office/drawing/2014/chartex" xmlns:cx1="http://schemas.microsoft.com/office/drawing/2015/9/8/chartex" xmlns:cx2="http://schemas.microsoft.com/office/drawing/2015/10/21/chartex" xmlns:cx3="http://schemas.microsoft.com/office/drawing/2016/5/9/chartex" xmlns:cx4="http://schemas.microsoft.com/office/drawing/2016/5/10/chartex" xmlns:cx5="http://schemas.microsoft.com/office/drawing/2016/5/11/chartex" xmlns:cx6="http://schemas.microsoft.com/office/drawing/2016/5/12/chartex" xmlns:cx7="http://schemas.microsoft.com/office/drawing/2016/5/13/chartex" xmlns:cx8="http://schemas.microsoft.com/office/drawing/2016/5/14/chartex" xmlns:mc="http://schemas.openxmlformats.org/markup-compatibility/2006" xmlns:aink="http://schemas.microsoft.com/office/drawing/2016/ink" xmlns:am3d="http://schemas.microsoft.com/office/drawing/2017/model3d" xmlns:o="urn:schemas-microsoft-com:office:office" xmlns:oel="http://schemas.microsoft.com/office/2019/extlst" xmlns:r="http://schemas.openxmlformats.org/officeDocument/2006/relationships" xmlns:m="http://schemas.openxmlformats.org/officeDocument/2006/math" xmlns:v="urn:schemas-microsoft-com:vml" xmlns:wp14="http://schemas.microsoft.com/office/word/2010/wordprocessingDrawing" xmlns:wp="http://schemas.openxmlformats.org/drawingml/2006/wordprocessingDrawing" xmlns:w10="urn:schemas-microsoft-com:office:word" xmlns:w="http://schemas.openxmlformats.org/wordprocessingml/2006/main" xmlns:w14="http://schemas.microsoft.com/office/word/2010/wordml" xmlns:w15="http://schemas.microsoft.com/office/word/2012/wordml" xmlns:w16cex="http://schemas.microsoft.com/office/word/2018/wordml/cex" xmlns:w16cid="http://schemas.microsoft.com/office/word/2016/wordml/cid" xmlns:w16="http://schemas.microsoft.com/office/word/2018/wordml" xmlns:w16du="http://schemas.microsoft.com/office/word/2023/wordml/word16du" xmlns:w16sdtdh="http://schemas.microsoft.com/office/word/2020/wordml/sdtdatahash" xmlns:w16se="http://schemas.microsoft.com/office/word/2015/wordml/symex" xmlns:wpg="http://schemas.microsoft.com/office/word/2010/wordprocessingGroup" xmlns:wpi="http://schemas.microsoft.com/office/word/2010/wordprocessingInk" xmlns:wne="http://schemas.microsoft.com/office/word/2006/wordml" xmlns:wps="http://schemas.microsoft.com/office/word/2010/wordprocessingShape" mc:Ignorable="w14 w15 w16se w16cid w16 w16cex w16sdtdh wp14">
+<w:document xmlns:wpc="http://schemas.microsoft.com/office/word/2010/wordprocessingCanvas" xmlns:mc="http://schemas.openxmlformats.org/markup-compatibility/2006" xmlns:o="urn:schemas-microsoft-com:office:office" xmlns:r="http://schemas.openxmlformats.org/officeDocument/2006/relationships" xmlns:m="http://schemas.openxmlformats.org/officeDocument/2006/math" xmlns:v="urn:schemas-microsoft-com:vml" xmlns:wp14="http://schemas.microsoft.com/office/word/2010/wordprocessingDrawing" xmlns:wp="http://schemas.openxmlformats.org/drawingml/2006/wordprocessingDrawing" xmlns:w10="urn:schemas-microsoft-com:office:word" xmlns:w="http://schemas.openxmlformats.org/wordprocessingml/2006/main" xmlns:w14="http://schemas.microsoft.com/office/word/2010/wordml" xmlns:w15="http://schemas.microsoft.com/office/word/2012/wordml" xmlns:wpg="http://schemas.microsoft.com/office/word/2010/wordprocessingGroup" xmlns:wpi="http://schemas.microsoft.com/office/word/2010/wordprocessingInk" xmlns:wne="http://schemas.microsoft.com/office/word/2006/wordml" xmlns:wps="http://schemas.microsoft.com/office/word/2010/wordprocessingShape" mc:Ignorable="w14 w15 wp14">
   <w:body>
     <w:p>
       <w:pPr>
@@ -295,52 +295,27 @@
                 <w:sz w:val="28"/>
                 <w:szCs w:val="28"/>
               </w:rPr>
-              <w:t>Registro</w:t>
-            </w:r>
-            <w:r>
-              <w:rPr>
-                <w:b/>
-                <w:bCs/>
-                <w:i/>
-                <w:iCs/>
-                <w:sz w:val="28"/>
-                <w:szCs w:val="28"/>
-              </w:rPr>
-              <w:t xml:space="preserve"> Cliente</w:t>
-            </w:r>
-          </w:p>
-        </w:tc>
-        <w:tc>
-          <w:tcPr>
-            <w:tcW w:w="4247" w:type="dxa"/>
-          </w:tcPr>
-          <w:p>
-            <w:pPr>
-              <w:rPr>
-                <w:sz w:val="24"/>
-                <w:szCs w:val="24"/>
-              </w:rPr>
-            </w:pPr>
-            <w:r>
-              <w:rPr>
-                <w:sz w:val="24"/>
-                <w:szCs w:val="24"/>
-              </w:rPr>
-              <w:t>Para poder</w:t>
-            </w:r>
-            <w:r>
-              <w:rPr>
-                <w:sz w:val="24"/>
-                <w:szCs w:val="24"/>
-              </w:rPr>
-              <w:t xml:space="preserve"> registrase deberás introducir el correo electrónico, el nombre de usuario que quieres tener y la contraseña que quieres utilizar</w:t>
-            </w:r>
-            <w:r>
-              <w:rPr>
-                <w:sz w:val="24"/>
-                <w:szCs w:val="24"/>
-              </w:rPr>
-              <w:t xml:space="preserve"> para acceder a la aplicación.</w:t>
+              <w:t>Registro Empresa</w:t>
+            </w:r>
+          </w:p>
+        </w:tc>
+        <w:tc>
+          <w:tcPr>
+            <w:tcW w:w="4247" w:type="dxa"/>
+          </w:tcPr>
+          <w:p>
+            <w:pPr>
+              <w:rPr>
+                <w:sz w:val="24"/>
+                <w:szCs w:val="24"/>
+              </w:rPr>
+            </w:pPr>
+            <w:r>
+              <w:rPr>
+                <w:sz w:val="24"/>
+                <w:szCs w:val="24"/>
+              </w:rPr>
+              <w:t>Para el registro de una empresa, se deberá contactar previamente con los administradores de la aplicación mediante un contacto proporcionado en la web, dándoles una contraseña para después el inicio de sesión.</w:t>
             </w:r>
           </w:p>
         </w:tc>
@@ -370,167 +345,52 @@
                 <w:sz w:val="28"/>
                 <w:szCs w:val="28"/>
               </w:rPr>
-              <w:t>Añadi</w:t>
-            </w:r>
-            <w:r>
-              <w:rPr>
-                <w:b/>
-                <w:bCs/>
-                <w:i/>
-                <w:iCs/>
-                <w:sz w:val="28"/>
-                <w:szCs w:val="28"/>
-              </w:rPr>
-              <w:t>r</w:t>
-            </w:r>
-            <w:r>
-              <w:rPr>
-                <w:b/>
-                <w:bCs/>
-                <w:i/>
-                <w:iCs/>
-                <w:sz w:val="28"/>
-                <w:szCs w:val="28"/>
-              </w:rPr>
-              <w:t>/Mostrar:  Productos</w:t>
-            </w:r>
-          </w:p>
-        </w:tc>
-        <w:tc>
-          <w:tcPr>
-            <w:tcW w:w="4247" w:type="dxa"/>
-          </w:tcPr>
-          <w:p>
-            <w:pPr>
-              <w:rPr>
-                <w:sz w:val="24"/>
-                <w:szCs w:val="24"/>
-              </w:rPr>
-            </w:pPr>
-            <w:r>
-              <w:rPr>
-                <w:b/>
-                <w:bCs/>
-                <w:sz w:val="24"/>
-                <w:szCs w:val="24"/>
-              </w:rPr>
-              <w:t xml:space="preserve">-Añadir: </w:t>
-            </w:r>
-            <w:r>
-              <w:rPr>
-                <w:sz w:val="24"/>
-                <w:szCs w:val="24"/>
-              </w:rPr>
-              <w:t>Para añadir producto deberás introducir la fecha de plantación, la fecha de cosecha, la fecha de llegada del producto al almacén, la fecha de salida del almacén, el lote del producto, la hora de salida del almacén, las características y subir una imagen del producto.</w:t>
-            </w:r>
-          </w:p>
-          <w:p>
-            <w:pPr>
-              <w:rPr>
-                <w:sz w:val="24"/>
-                <w:szCs w:val="24"/>
-              </w:rPr>
-            </w:pPr>
-          </w:p>
-          <w:p>
-            <w:pPr>
-              <w:rPr>
-                <w:sz w:val="24"/>
-                <w:szCs w:val="24"/>
-              </w:rPr>
-            </w:pPr>
-            <w:r>
-              <w:rPr>
-                <w:b/>
-                <w:bCs/>
-                <w:sz w:val="24"/>
-                <w:szCs w:val="24"/>
-              </w:rPr>
-              <w:t xml:space="preserve">-Mostrar: </w:t>
-            </w:r>
-            <w:r>
-              <w:rPr>
-                <w:sz w:val="24"/>
-                <w:szCs w:val="24"/>
-              </w:rPr>
-              <w:t xml:space="preserve">Para poder ver el producto deberás introducir el nombre del proveedor del </w:t>
-            </w:r>
-            <w:r>
-              <w:rPr>
-                <w:sz w:val="24"/>
-                <w:szCs w:val="24"/>
-              </w:rPr>
-              <w:t>producto,</w:t>
-            </w:r>
-            <w:r>
-              <w:rPr>
-                <w:sz w:val="24"/>
-                <w:szCs w:val="24"/>
-              </w:rPr>
-              <w:t xml:space="preserve"> el nombre del </w:t>
-            </w:r>
-            <w:r>
-              <w:rPr>
-                <w:sz w:val="24"/>
-                <w:szCs w:val="24"/>
-              </w:rPr>
-              <w:t>producto,</w:t>
-            </w:r>
-            <w:r>
-              <w:rPr>
-                <w:sz w:val="24"/>
-                <w:szCs w:val="24"/>
-              </w:rPr>
-              <w:t xml:space="preserve"> el </w:t>
-            </w:r>
-            <w:r>
-              <w:rPr>
-                <w:sz w:val="24"/>
-                <w:szCs w:val="24"/>
-              </w:rPr>
-              <w:t>número</w:t>
-            </w:r>
-            <w:r>
-              <w:rPr>
-                <w:sz w:val="24"/>
-                <w:szCs w:val="24"/>
-              </w:rPr>
-              <w:t xml:space="preserve"> de lote y la hora de salida del almacén del </w:t>
-            </w:r>
-            <w:r>
-              <w:rPr>
-                <w:sz w:val="24"/>
-                <w:szCs w:val="24"/>
-              </w:rPr>
-              <w:t>producto,</w:t>
-            </w:r>
-            <w:r>
-              <w:rPr>
-                <w:sz w:val="24"/>
-                <w:szCs w:val="24"/>
-              </w:rPr>
-              <w:t xml:space="preserve"> y </w:t>
-            </w:r>
-            <w:r>
-              <w:rPr>
-                <w:sz w:val="24"/>
-                <w:szCs w:val="24"/>
-              </w:rPr>
-              <w:t>al pulsar mostrar producto te mostrara el recorrido que ha hecho y las características d</w:t>
-            </w:r>
-            <w:r>
-              <w:rPr>
-                <w:sz w:val="24"/>
-                <w:szCs w:val="24"/>
-              </w:rPr>
-              <w:t>el producto</w:t>
-            </w:r>
-            <w:r>
-              <w:rPr>
-                <w:sz w:val="24"/>
-                <w:szCs w:val="24"/>
-              </w:rPr>
-              <w:t>.</w:t>
+              <w:t>Registro</w:t>
+            </w:r>
+            <w:r>
+              <w:rPr>
+                <w:b/>
+                <w:bCs/>
+                <w:i/>
+                <w:iCs/>
+                <w:sz w:val="28"/>
+                <w:szCs w:val="28"/>
+              </w:rPr>
+              <w:t xml:space="preserve"> Cliente</w:t>
+            </w:r>
+          </w:p>
+        </w:tc>
+        <w:tc>
+          <w:tcPr>
+            <w:tcW w:w="4247" w:type="dxa"/>
+          </w:tcPr>
+          <w:p>
+            <w:pPr>
+              <w:rPr>
+                <w:sz w:val="24"/>
+                <w:szCs w:val="24"/>
+              </w:rPr>
+            </w:pPr>
+            <w:r>
+              <w:rPr>
+                <w:sz w:val="24"/>
+                <w:szCs w:val="24"/>
+              </w:rPr>
+              <w:t>Para poder</w:t>
+            </w:r>
+            <w:r>
+              <w:rPr>
+                <w:sz w:val="24"/>
+                <w:szCs w:val="24"/>
+              </w:rPr>
+              <w:t xml:space="preserve"> registrase deberás introducir el correo electrónico, el nombre de usuario que quieres tener y la contraseña que quieres utilizar</w:t>
+            </w:r>
+            <w:r>
+              <w:rPr>
+                <w:sz w:val="24"/>
+                <w:szCs w:val="24"/>
+              </w:rPr>
+              <w:t xml:space="preserve"> para acceder a la aplicación.</w:t>
             </w:r>
           </w:p>
         </w:tc>
@@ -560,28 +420,75 @@
                 <w:sz w:val="28"/>
                 <w:szCs w:val="28"/>
               </w:rPr>
-              <w:t>Favoritos</w:t>
-            </w:r>
-          </w:p>
-        </w:tc>
-        <w:tc>
-          <w:tcPr>
-            <w:tcW w:w="4247" w:type="dxa"/>
-          </w:tcPr>
-          <w:p>
-            <w:pPr>
-              <w:rPr>
-                <w:sz w:val="24"/>
-                <w:szCs w:val="24"/>
-              </w:rPr>
-            </w:pPr>
-            <w:r>
-              <w:rPr>
-                <w:sz w:val="24"/>
-                <w:szCs w:val="24"/>
-              </w:rPr>
-              <w:t>En este apartado podrás ver un listado de todas las empresas que tienes añadidas a favoritas, para añadirlas deberás pulsar la estrella que te saldrá al lado del nombre de las empresas.</w:t>
-            </w:r>
+              <w:t>Añadi</w:t>
+            </w:r>
+            <w:r>
+              <w:rPr>
+                <w:b/>
+                <w:bCs/>
+                <w:i/>
+                <w:iCs/>
+                <w:sz w:val="28"/>
+                <w:szCs w:val="28"/>
+              </w:rPr>
+              <w:t>r</w:t>
+            </w:r>
+            <w:r>
+              <w:rPr>
+                <w:b/>
+                <w:bCs/>
+                <w:i/>
+                <w:iCs/>
+                <w:sz w:val="28"/>
+                <w:szCs w:val="28"/>
+              </w:rPr>
+              <w:t xml:space="preserve"> productos</w:t>
+            </w:r>
+          </w:p>
+        </w:tc>
+        <w:tc>
+          <w:tcPr>
+            <w:tcW w:w="4247" w:type="dxa"/>
+          </w:tcPr>
+          <w:p>
+            <w:pPr>
+              <w:rPr>
+                <w:sz w:val="24"/>
+                <w:szCs w:val="24"/>
+              </w:rPr>
+            </w:pPr>
+            <w:r>
+              <w:rPr>
+                <w:b/>
+                <w:bCs/>
+                <w:sz w:val="24"/>
+                <w:szCs w:val="24"/>
+              </w:rPr>
+              <w:t xml:space="preserve">-Añadir: </w:t>
+            </w:r>
+            <w:r>
+              <w:rPr>
+                <w:sz w:val="24"/>
+                <w:szCs w:val="24"/>
+              </w:rPr>
+              <w:t>Para añadir producto deberás introducir la fecha de plantación, la fecha de cosecha, la fecha de llegada del producto al almacén, la fecha de salida del almacén, el lote del producto, la hora de salida del almacén, las características y subir una imagen del producto.</w:t>
+            </w:r>
+          </w:p>
+          <w:p>
+            <w:pPr>
+              <w:rPr>
+                <w:sz w:val="24"/>
+                <w:szCs w:val="24"/>
+              </w:rPr>
+            </w:pPr>
+          </w:p>
+          <w:p>
+            <w:pPr>
+              <w:rPr>
+                <w:sz w:val="24"/>
+                <w:szCs w:val="24"/>
+              </w:rPr>
+            </w:pPr>
           </w:p>
         </w:tc>
       </w:tr>
@@ -610,27 +517,78 @@
                 <w:sz w:val="28"/>
                 <w:szCs w:val="28"/>
               </w:rPr>
-              <w:t>Ayuda y Preguntas</w:t>
-            </w:r>
-          </w:p>
-        </w:tc>
-        <w:tc>
-          <w:tcPr>
-            <w:tcW w:w="4247" w:type="dxa"/>
-          </w:tcPr>
-          <w:p>
-            <w:pPr>
-              <w:rPr>
-                <w:sz w:val="24"/>
-                <w:szCs w:val="24"/>
-              </w:rPr>
-            </w:pPr>
-            <w:r>
-              <w:rPr>
-                <w:sz w:val="24"/>
-                <w:szCs w:val="24"/>
-              </w:rPr>
-              <w:t xml:space="preserve">En este apartado podrás realizar preguntas sobre las diferentes dudas que tengas, podrás acceder a la información </w:t>
+              <w:t>Mostrar productos</w:t>
+            </w:r>
+          </w:p>
+        </w:tc>
+        <w:tc>
+          <w:tcPr>
+            <w:tcW w:w="4247" w:type="dxa"/>
+          </w:tcPr>
+          <w:p>
+            <w:pPr>
+              <w:rPr>
+                <w:sz w:val="24"/>
+                <w:szCs w:val="24"/>
+              </w:rPr>
+            </w:pPr>
+            <w:r>
+              <w:rPr>
+                <w:b/>
+                <w:bCs/>
+                <w:sz w:val="24"/>
+                <w:szCs w:val="24"/>
+              </w:rPr>
+              <w:t>-Mostrar:</w:t>
+            </w:r>
+            <w:r>
+              <w:rPr>
+                <w:b/>
+                <w:bCs/>
+                <w:sz w:val="24"/>
+                <w:szCs w:val="24"/>
+              </w:rPr>
+              <w:t xml:space="preserve"> </w:t>
+            </w:r>
+            <w:r>
+              <w:rPr>
+                <w:sz w:val="24"/>
+                <w:szCs w:val="24"/>
+              </w:rPr>
+              <w:t>La aplicación debe ofrecer la capacidad de mostrar una lista de productos existentes</w:t>
+            </w:r>
+            <w:r>
+              <w:rPr>
+                <w:sz w:val="24"/>
+                <w:szCs w:val="24"/>
+              </w:rPr>
+              <w:t>.</w:t>
+            </w:r>
+          </w:p>
+          <w:p>
+            <w:pPr>
+              <w:rPr>
+                <w:b/>
+                <w:bCs/>
+                <w:sz w:val="24"/>
+                <w:szCs w:val="24"/>
+              </w:rPr>
+            </w:pPr>
+            <w:r>
+              <w:rPr>
+                <w:b/>
+                <w:bCs/>
+                <w:sz w:val="24"/>
+                <w:szCs w:val="24"/>
+              </w:rPr>
+              <w:t xml:space="preserve"> </w:t>
+            </w:r>
+            <w:r>
+              <w:rPr>
+                <w:sz w:val="24"/>
+                <w:szCs w:val="24"/>
+              </w:rPr>
+              <w:t xml:space="preserve">Para poder ver el producto deberás introducir el nombre del proveedor del producto, el nombre del producto, el número de lote y la hora de salida del almacén del producto, y al pulsar mostrar producto te mostrara el </w:t>
             </w:r>
             <w:r>
               <w:rPr>
@@ -638,23 +596,7 @@
                 <w:szCs w:val="24"/>
               </w:rPr>
               <w:lastRenderedPageBreak/>
-              <w:t xml:space="preserve">de tu cuenta, habrá un apartado por si has olvidado la contraseña, también habrá un apartado de las actualizaciones y las novedades de la aplicación </w:t>
-            </w:r>
-            <w:proofErr w:type="gramStart"/>
-            <w:r>
-              <w:rPr>
-                <w:sz w:val="24"/>
-                <w:szCs w:val="24"/>
-              </w:rPr>
-              <w:t>y  los</w:t>
-            </w:r>
-            <w:proofErr w:type="gramEnd"/>
-            <w:r>
-              <w:rPr>
-                <w:sz w:val="24"/>
-                <w:szCs w:val="24"/>
-              </w:rPr>
-              <w:t xml:space="preserve"> términos de la aplicación.</w:t>
+              <w:t>recorrido que ha hecho y las características del producto.</w:t>
             </w:r>
           </w:p>
         </w:tc>
@@ -685,6 +627,421 @@
                 <w:szCs w:val="28"/>
               </w:rPr>
               <w:lastRenderedPageBreak/>
+              <w:t>Eliminar productos</w:t>
+            </w:r>
+          </w:p>
+        </w:tc>
+        <w:tc>
+          <w:tcPr>
+            <w:tcW w:w="4247" w:type="dxa"/>
+          </w:tcPr>
+          <w:p>
+            <w:pPr>
+              <w:rPr>
+                <w:b/>
+                <w:bCs/>
+                <w:sz w:val="24"/>
+                <w:szCs w:val="24"/>
+              </w:rPr>
+            </w:pPr>
+            <w:r>
+              <w:rPr>
+                <w:sz w:val="24"/>
+                <w:szCs w:val="24"/>
+              </w:rPr>
+              <w:t>Los usuarios autorizados deben poder eliminar productos de la base de datos cuando sea necesario, ya sea porque el producto ha sido retirado del mercado o por otro motivo válido.</w:t>
+            </w:r>
+          </w:p>
+        </w:tc>
+      </w:tr>
+      <w:tr>
+        <w:tc>
+          <w:tcPr>
+            <w:tcW w:w="4247" w:type="dxa"/>
+          </w:tcPr>
+          <w:p>
+            <w:pPr>
+              <w:rPr>
+                <w:b/>
+                <w:bCs/>
+                <w:i/>
+                <w:iCs/>
+                <w:sz w:val="28"/>
+                <w:szCs w:val="28"/>
+              </w:rPr>
+            </w:pPr>
+            <w:r>
+              <w:rPr>
+                <w:b/>
+                <w:bCs/>
+                <w:i/>
+                <w:iCs/>
+                <w:sz w:val="28"/>
+                <w:szCs w:val="28"/>
+              </w:rPr>
+              <w:t>Editar productos</w:t>
+            </w:r>
+          </w:p>
+        </w:tc>
+        <w:tc>
+          <w:tcPr>
+            <w:tcW w:w="4247" w:type="dxa"/>
+          </w:tcPr>
+          <w:p>
+            <w:pPr>
+              <w:rPr>
+                <w:sz w:val="24"/>
+                <w:szCs w:val="24"/>
+              </w:rPr>
+            </w:pPr>
+            <w:r>
+              <w:rPr>
+                <w:sz w:val="24"/>
+                <w:szCs w:val="24"/>
+              </w:rPr>
+              <w:t xml:space="preserve">Se debe permitir la edición de la información de los productos existentes, lo que permitirá corregir errores o actualizar la información, como la fecha de </w:t>
+            </w:r>
+            <w:r>
+              <w:rPr>
+                <w:sz w:val="24"/>
+                <w:szCs w:val="24"/>
+              </w:rPr>
+              <w:t>llegada</w:t>
+            </w:r>
+            <w:r>
+              <w:rPr>
+                <w:sz w:val="24"/>
+                <w:szCs w:val="24"/>
+              </w:rPr>
+              <w:t xml:space="preserve"> o </w:t>
+            </w:r>
+            <w:r>
+              <w:rPr>
+                <w:sz w:val="24"/>
+                <w:szCs w:val="24"/>
+              </w:rPr>
+              <w:t>las características.</w:t>
+            </w:r>
+          </w:p>
+        </w:tc>
+      </w:tr>
+      <w:tr>
+        <w:tc>
+          <w:tcPr>
+            <w:tcW w:w="4247" w:type="dxa"/>
+          </w:tcPr>
+          <w:p>
+            <w:pPr>
+              <w:rPr>
+                <w:b/>
+                <w:bCs/>
+                <w:i/>
+                <w:iCs/>
+                <w:sz w:val="28"/>
+                <w:szCs w:val="28"/>
+              </w:rPr>
+            </w:pPr>
+            <w:r>
+              <w:rPr>
+                <w:b/>
+                <w:bCs/>
+                <w:i/>
+                <w:iCs/>
+                <w:sz w:val="28"/>
+                <w:szCs w:val="28"/>
+              </w:rPr>
+              <w:t>Visualizar producto (Cliente)</w:t>
+            </w:r>
+          </w:p>
+        </w:tc>
+        <w:tc>
+          <w:tcPr>
+            <w:tcW w:w="4247" w:type="dxa"/>
+          </w:tcPr>
+          <w:p>
+            <w:pPr>
+              <w:rPr>
+                <w:sz w:val="24"/>
+                <w:szCs w:val="24"/>
+              </w:rPr>
+            </w:pPr>
+            <w:r>
+              <w:rPr>
+                <w:sz w:val="24"/>
+                <w:szCs w:val="24"/>
+              </w:rPr>
+              <w:t>Los usuarios</w:t>
+            </w:r>
+            <w:r>
+              <w:rPr>
+                <w:sz w:val="24"/>
+                <w:szCs w:val="24"/>
+              </w:rPr>
+              <w:t xml:space="preserve"> deben poder visualizar la información de un producto específico, como su origen, historial de </w:t>
+            </w:r>
+            <w:r>
+              <w:rPr>
+                <w:sz w:val="24"/>
+                <w:szCs w:val="24"/>
+              </w:rPr>
+              <w:t>movimientos o las características.</w:t>
+            </w:r>
+          </w:p>
+        </w:tc>
+      </w:tr>
+      <w:tr>
+        <w:tc>
+          <w:tcPr>
+            <w:tcW w:w="4247" w:type="dxa"/>
+          </w:tcPr>
+          <w:p>
+            <w:pPr>
+              <w:rPr>
+                <w:b/>
+                <w:bCs/>
+                <w:i/>
+                <w:iCs/>
+                <w:sz w:val="28"/>
+                <w:szCs w:val="28"/>
+              </w:rPr>
+            </w:pPr>
+            <w:r>
+              <w:rPr>
+                <w:b/>
+                <w:bCs/>
+                <w:i/>
+                <w:iCs/>
+                <w:sz w:val="28"/>
+                <w:szCs w:val="28"/>
+              </w:rPr>
+              <w:t>Usuario administrador</w:t>
+            </w:r>
+          </w:p>
+        </w:tc>
+        <w:tc>
+          <w:tcPr>
+            <w:tcW w:w="4247" w:type="dxa"/>
+          </w:tcPr>
+          <w:p>
+            <w:pPr>
+              <w:rPr>
+                <w:sz w:val="24"/>
+                <w:szCs w:val="24"/>
+              </w:rPr>
+            </w:pPr>
+            <w:r>
+              <w:rPr>
+                <w:sz w:val="24"/>
+                <w:szCs w:val="24"/>
+              </w:rPr>
+              <w:t xml:space="preserve">Tendrá las </w:t>
+            </w:r>
+            <w:r>
+              <w:rPr>
+                <w:sz w:val="24"/>
+                <w:szCs w:val="24"/>
+              </w:rPr>
+              <w:t xml:space="preserve">opciones de añadir, editar, eliminar, </w:t>
+            </w:r>
+            <w:r>
+              <w:rPr>
+                <w:sz w:val="24"/>
+                <w:szCs w:val="24"/>
+              </w:rPr>
+              <w:t xml:space="preserve">y visualizar todos los usuarios de la aplicación . </w:t>
+            </w:r>
+            <w:r>
+              <w:rPr>
+                <w:sz w:val="24"/>
+                <w:szCs w:val="24"/>
+              </w:rPr>
+              <w:t xml:space="preserve">La aplicación debe contar con un sistema de administración donde se puedan crear cuentas de administrador con privilegios especiales. </w:t>
+            </w:r>
+          </w:p>
+        </w:tc>
+      </w:tr>
+      <w:tr>
+        <w:tc>
+          <w:tcPr>
+            <w:tcW w:w="4247" w:type="dxa"/>
+          </w:tcPr>
+          <w:p>
+            <w:pPr>
+              <w:rPr>
+                <w:b/>
+                <w:bCs/>
+                <w:i/>
+                <w:iCs/>
+                <w:sz w:val="28"/>
+                <w:szCs w:val="28"/>
+              </w:rPr>
+            </w:pPr>
+            <w:r>
+              <w:rPr>
+                <w:b/>
+                <w:bCs/>
+                <w:i/>
+                <w:iCs/>
+                <w:sz w:val="28"/>
+                <w:szCs w:val="28"/>
+              </w:rPr>
+              <w:t>Favoritos</w:t>
+            </w:r>
+          </w:p>
+        </w:tc>
+        <w:tc>
+          <w:tcPr>
+            <w:tcW w:w="4247" w:type="dxa"/>
+          </w:tcPr>
+          <w:p>
+            <w:pPr>
+              <w:rPr>
+                <w:sz w:val="24"/>
+                <w:szCs w:val="24"/>
+              </w:rPr>
+            </w:pPr>
+            <w:r>
+              <w:rPr>
+                <w:sz w:val="24"/>
+                <w:szCs w:val="24"/>
+              </w:rPr>
+              <w:t>En este apartado podrás ver un listado de todas las empresas que tienes añadidas a favoritas, para añadirlas deberás pulsar la estrella que te saldrá al lado del nombre de las empresas.</w:t>
+            </w:r>
+          </w:p>
+        </w:tc>
+      </w:tr>
+      <w:tr>
+        <w:tc>
+          <w:tcPr>
+            <w:tcW w:w="4247" w:type="dxa"/>
+          </w:tcPr>
+          <w:p>
+            <w:pPr>
+              <w:rPr>
+                <w:b/>
+                <w:bCs/>
+                <w:i/>
+                <w:iCs/>
+                <w:sz w:val="28"/>
+                <w:szCs w:val="28"/>
+              </w:rPr>
+            </w:pPr>
+            <w:r>
+              <w:rPr>
+                <w:b/>
+                <w:bCs/>
+                <w:i/>
+                <w:iCs/>
+                <w:sz w:val="28"/>
+                <w:szCs w:val="28"/>
+              </w:rPr>
+              <w:t>Notificaciones</w:t>
+            </w:r>
+          </w:p>
+        </w:tc>
+        <w:tc>
+          <w:tcPr>
+            <w:tcW w:w="4247" w:type="dxa"/>
+          </w:tcPr>
+          <w:p>
+            <w:pPr>
+              <w:rPr>
+                <w:sz w:val="24"/>
+                <w:szCs w:val="24"/>
+              </w:rPr>
+            </w:pPr>
+            <w:r>
+              <w:rPr>
+                <w:sz w:val="24"/>
+                <w:szCs w:val="24"/>
+              </w:rPr>
+              <w:t>La aplicación deberá enviar notificaciones automáticas a los usuarios interesados cuando ocurran eventos importantes relacionados con la trazabilidad de los productos, como cambi</w:t>
+            </w:r>
+            <w:r>
+              <w:rPr>
+                <w:sz w:val="24"/>
+                <w:szCs w:val="24"/>
+              </w:rPr>
+              <w:t>os en el estado de un producto; dichas notificaciones serán enviadas por las empresas.</w:t>
+            </w:r>
+          </w:p>
+        </w:tc>
+      </w:tr>
+      <w:tr>
+        <w:tc>
+          <w:tcPr>
+            <w:tcW w:w="4247" w:type="dxa"/>
+          </w:tcPr>
+          <w:p>
+            <w:pPr>
+              <w:rPr>
+                <w:b/>
+                <w:bCs/>
+                <w:i/>
+                <w:iCs/>
+                <w:sz w:val="28"/>
+                <w:szCs w:val="28"/>
+              </w:rPr>
+            </w:pPr>
+            <w:r>
+              <w:rPr>
+                <w:b/>
+                <w:bCs/>
+                <w:i/>
+                <w:iCs/>
+                <w:sz w:val="28"/>
+                <w:szCs w:val="28"/>
+              </w:rPr>
+              <w:t>Ayuda y Preguntas</w:t>
+            </w:r>
+          </w:p>
+        </w:tc>
+        <w:tc>
+          <w:tcPr>
+            <w:tcW w:w="4247" w:type="dxa"/>
+          </w:tcPr>
+          <w:p>
+            <w:pPr>
+              <w:rPr>
+                <w:sz w:val="24"/>
+                <w:szCs w:val="24"/>
+              </w:rPr>
+            </w:pPr>
+            <w:r>
+              <w:rPr>
+                <w:sz w:val="24"/>
+                <w:szCs w:val="24"/>
+              </w:rPr>
+              <w:t>En este apartado podrás realizar preguntas sobre las diferentes dudas que tengas, podrás acceder a la información de tu cuenta, habrá un apartado por si has olvidado la contraseña, también habrá un apartado de las actualizaciones y las novedades de la aplicación y  los términos de la aplicación.</w:t>
+            </w:r>
+          </w:p>
+        </w:tc>
+      </w:tr>
+      <w:tr>
+        <w:tc>
+          <w:tcPr>
+            <w:tcW w:w="4247" w:type="dxa"/>
+          </w:tcPr>
+          <w:p>
+            <w:pPr>
+              <w:rPr>
+                <w:b/>
+                <w:bCs/>
+                <w:i/>
+                <w:iCs/>
+                <w:sz w:val="28"/>
+                <w:szCs w:val="28"/>
+              </w:rPr>
+            </w:pPr>
+            <w:r>
+              <w:rPr>
+                <w:b/>
+                <w:bCs/>
+                <w:i/>
+                <w:iCs/>
+                <w:sz w:val="28"/>
+                <w:szCs w:val="28"/>
+              </w:rPr>
               <w:t>Buscar y Filtrar</w:t>
             </w:r>
           </w:p>
@@ -705,8 +1062,41 @@
                 <w:sz w:val="24"/>
                 <w:szCs w:val="24"/>
               </w:rPr>
-              <w:t>En este apartado tendrás la opción de buscar la empresa de la que quieras ver los productos que tiene, y también podrás filtrar la búsqueda para que te salgan las empresas que tienes añadidas a favoritas.</w:t>
-            </w:r>
+              <w:t xml:space="preserve">En este apartado tendrás la opción de buscar la empresa de la que quieras ver los productos que tiene, y también podrás filtrar la búsqueda para que te </w:t>
+            </w:r>
+            <w:r>
+              <w:rPr>
+                <w:sz w:val="24"/>
+                <w:szCs w:val="24"/>
+              </w:rPr>
+              <w:lastRenderedPageBreak/>
+              <w:t>salgan las empresas que tienes añadidas a favoritas.</w:t>
+            </w:r>
+          </w:p>
+          <w:p>
+            <w:pPr>
+              <w:rPr>
+                <w:sz w:val="24"/>
+                <w:szCs w:val="24"/>
+              </w:rPr>
+            </w:pPr>
+          </w:p>
+          <w:p>
+            <w:pPr>
+              <w:rPr>
+                <w:sz w:val="24"/>
+                <w:szCs w:val="24"/>
+              </w:rPr>
+            </w:pPr>
+            <w:r>
+              <w:rPr>
+                <w:sz w:val="24"/>
+                <w:szCs w:val="24"/>
+              </w:rPr>
+              <w:t>Además se podrá buscar productos en específico o filtrar productos por su tipo. Esta búsqueda será dinámica en el caso de que se busque por el número de lote.</w:t>
+            </w:r>
+            <w:bookmarkStart w:id="0" w:name="_GoBack"/>
+            <w:bookmarkEnd w:id="0"/>
           </w:p>
         </w:tc>
       </w:tr>
@@ -734,8 +1124,20 @@
 </w:document>
 </file>
 
+<file path=word/commentsExtensible.xml><?xml version="1.0" encoding="utf-8"?>
+<w16cex:commentsExtensible xmlns:wpc="http://schemas.microsoft.com/office/word/2010/wordprocessingCanvas" xmlns:cx="http://schemas.microsoft.com/office/drawing/2014/chartex" xmlns:cx1="http://schemas.microsoft.com/office/drawing/2015/9/8/chartex" xmlns:cx2="http://schemas.microsoft.com/office/drawing/2015/10/21/chartex" xmlns:cx3="http://schemas.microsoft.com/office/drawing/2016/5/9/chartex" xmlns:cx4="http://schemas.microsoft.com/office/drawing/2016/5/10/chartex" xmlns:cx5="http://schemas.microsoft.com/office/drawing/2016/5/11/chartex" xmlns:cx6="http://schemas.microsoft.com/office/drawing/2016/5/12/chartex" xmlns:cx7="http://schemas.microsoft.com/office/drawing/2016/5/13/chartex" xmlns:cx8="http://schemas.microsoft.com/office/drawing/2016/5/14/chartex" xmlns:mc="http://schemas.openxmlformats.org/markup-compatibility/2006" xmlns:aink="http://schemas.microsoft.com/office/drawing/2016/ink" xmlns:am3d="http://schemas.microsoft.com/office/drawing/2017/model3d" xmlns:o="urn:schemas-microsoft-com:office:office" xmlns:oel="http://schemas.microsoft.com/office/2019/extlst" xmlns:r="http://schemas.openxmlformats.org/officeDocument/2006/relationships" xmlns:m="http://schemas.openxmlformats.org/officeDocument/2006/math" xmlns:v="urn:schemas-microsoft-com:vml" xmlns:wp14="http://schemas.microsoft.com/office/word/2010/wordprocessingDrawing" xmlns:wp="http://schemas.openxmlformats.org/drawingml/2006/wordprocessingDrawing" xmlns:w10="urn:schemas-microsoft-com:office:word" xmlns:w="http://schemas.openxmlformats.org/wordprocessingml/2006/main" xmlns:w14="http://schemas.microsoft.com/office/word/2010/wordml" xmlns:w15="http://schemas.microsoft.com/office/word/2012/wordml" xmlns:w16cex="http://schemas.microsoft.com/office/word/2018/wordml/cex" xmlns:w16cid="http://schemas.microsoft.com/office/word/2016/wordml/cid" xmlns:w16="http://schemas.microsoft.com/office/word/2018/wordml" xmlns:w16du="http://schemas.microsoft.com/office/word/2023/wordml/word16du" xmlns:w16sdtdh="http://schemas.microsoft.com/office/word/2020/wordml/sdtdatahash" xmlns:w16se="http://schemas.microsoft.com/office/word/2015/wordml/symex" xmlns:wpg="http://schemas.microsoft.com/office/word/2010/wordprocessingGroup" xmlns:wpi="http://schemas.microsoft.com/office/word/2010/wordprocessingInk" xmlns:wne="http://schemas.microsoft.com/office/word/2006/wordml" xmlns:wps="http://schemas.microsoft.com/office/word/2010/wordprocessingShape" mc:Ignorable="w14 w15 w16se w16cid w16 w16cex w16sdtdh wp14">
+  <w16cex:commentExtensible w16cex:durableId="2816FC39" w16cex:dateUtc="2023-05-23T06:47:00Z"/>
+</w16cex:commentsExtensible>
+</file>
+
+<file path=word/commentsIds.xml><?xml version="1.0" encoding="utf-8"?>
+<w16cid:commentsIds xmlns:wpc="http://schemas.microsoft.com/office/word/2010/wordprocessingCanvas" xmlns:cx="http://schemas.microsoft.com/office/drawing/2014/chartex" xmlns:cx1="http://schemas.microsoft.com/office/drawing/2015/9/8/chartex" xmlns:cx2="http://schemas.microsoft.com/office/drawing/2015/10/21/chartex" xmlns:cx3="http://schemas.microsoft.com/office/drawing/2016/5/9/chartex" xmlns:cx4="http://schemas.microsoft.com/office/drawing/2016/5/10/chartex" xmlns:cx5="http://schemas.microsoft.com/office/drawing/2016/5/11/chartex" xmlns:cx6="http://schemas.microsoft.com/office/drawing/2016/5/12/chartex" xmlns:cx7="http://schemas.microsoft.com/office/drawing/2016/5/13/chartex" xmlns:cx8="http://schemas.microsoft.com/office/drawing/2016/5/14/chartex" xmlns:mc="http://schemas.openxmlformats.org/markup-compatibility/2006" xmlns:aink="http://schemas.microsoft.com/office/drawing/2016/ink" xmlns:am3d="http://schemas.microsoft.com/office/drawing/2017/model3d" xmlns:o="urn:schemas-microsoft-com:office:office" xmlns:oel="http://schemas.microsoft.com/office/2019/extlst" xmlns:r="http://schemas.openxmlformats.org/officeDocument/2006/relationships" xmlns:m="http://schemas.openxmlformats.org/officeDocument/2006/math" xmlns:v="urn:schemas-microsoft-com:vml" xmlns:wp14="http://schemas.microsoft.com/office/word/2010/wordprocessingDrawing" xmlns:wp="http://schemas.openxmlformats.org/drawingml/2006/wordprocessingDrawing" xmlns:w10="urn:schemas-microsoft-com:office:word" xmlns:w="http://schemas.openxmlformats.org/wordprocessingml/2006/main" xmlns:w14="http://schemas.microsoft.com/office/word/2010/wordml" xmlns:w15="http://schemas.microsoft.com/office/word/2012/wordml" xmlns:w16cex="http://schemas.microsoft.com/office/word/2018/wordml/cex" xmlns:w16cid="http://schemas.microsoft.com/office/word/2016/wordml/cid" xmlns:w16="http://schemas.microsoft.com/office/word/2018/wordml" xmlns:w16du="http://schemas.microsoft.com/office/word/2023/wordml/word16du" xmlns:w16sdtdh="http://schemas.microsoft.com/office/word/2020/wordml/sdtdatahash" xmlns:w16se="http://schemas.microsoft.com/office/word/2015/wordml/symex" xmlns:wpg="http://schemas.microsoft.com/office/word/2010/wordprocessingGroup" xmlns:wpi="http://schemas.microsoft.com/office/word/2010/wordprocessingInk" xmlns:wne="http://schemas.microsoft.com/office/word/2006/wordml" xmlns:wps="http://schemas.microsoft.com/office/word/2010/wordprocessingShape" mc:Ignorable="w14 w15 w16se w16cid w16 w16cex w16sdtdh wp14">
+  <w16cid:commentId w16cid:paraId="39449391" w16cid:durableId="2816FC39"/>
+</w16cid:commentsIds>
+</file>
+
 <file path=word/styles.xml><?xml version="1.0" encoding="utf-8"?>
-<w:styles xmlns:mc="http://schemas.openxmlformats.org/markup-compatibility/2006" xmlns:r="http://schemas.openxmlformats.org/officeDocument/2006/relationships" xmlns:w="http://schemas.openxmlformats.org/wordprocessingml/2006/main" xmlns:w14="http://schemas.microsoft.com/office/word/2010/wordml" xmlns:w15="http://schemas.microsoft.com/office/word/2012/wordml" xmlns:w16cex="http://schemas.microsoft.com/office/word/2018/wordml/cex" xmlns:w16cid="http://schemas.microsoft.com/office/word/2016/wordml/cid" xmlns:w16="http://schemas.microsoft.com/office/word/2018/wordml" xmlns:w16sdtdh="http://schemas.microsoft.com/office/word/2020/wordml/sdtdatahash" xmlns:w16se="http://schemas.microsoft.com/office/word/2015/wordml/symex" mc:Ignorable="w14 w15 w16se w16cid w16 w16cex w16sdtdh">
+<w:styles xmlns:mc="http://schemas.openxmlformats.org/markup-compatibility/2006" xmlns:r="http://schemas.openxmlformats.org/officeDocument/2006/relationships" xmlns:w="http://schemas.openxmlformats.org/wordprocessingml/2006/main" xmlns:w14="http://schemas.microsoft.com/office/word/2010/wordml" xmlns:w15="http://schemas.microsoft.com/office/word/2012/wordml" mc:Ignorable="w14 w15">
   <w:docDefaults>
     <w:rPrDefault>
       <w:rPr>
@@ -753,7 +1155,7 @@
       </w:pPr>
     </w:pPrDefault>
   </w:docDefaults>
-  <w:latentStyles w:defLockedState="0" w:defUIPriority="99" w:defSemiHidden="0" w:defUnhideWhenUsed="0" w:defQFormat="0" w:count="376">
+  <w:latentStyles w:defLockedState="0" w:defUIPriority="99" w:defSemiHidden="0" w:defUnhideWhenUsed="0" w:defQFormat="0" w:count="371">
     <w:lsdException w:name="Normal" w:uiPriority="0" w:qFormat="1"/>
     <w:lsdException w:name="heading 1" w:uiPriority="9" w:qFormat="1"/>
     <w:lsdException w:name="heading 2" w:semiHidden="1" w:uiPriority="9" w:unhideWhenUsed="1" w:qFormat="1"/>
@@ -1125,11 +1527,6 @@
     <w:lsdException w:name="List Table 5 Dark Accent 6" w:uiPriority="50"/>
     <w:lsdException w:name="List Table 6 Colorful Accent 6" w:uiPriority="51"/>
     <w:lsdException w:name="List Table 7 Colorful Accent 6" w:uiPriority="52"/>
-    <w:lsdException w:name="Mention" w:semiHidden="1" w:unhideWhenUsed="1"/>
-    <w:lsdException w:name="Smart Hyperlink" w:semiHidden="1" w:unhideWhenUsed="1"/>
-    <w:lsdException w:name="Hashtag" w:semiHidden="1" w:unhideWhenUsed="1"/>
-    <w:lsdException w:name="Unresolved Mention" w:semiHidden="1" w:unhideWhenUsed="1"/>
-    <w:lsdException w:name="Smart Link" w:semiHidden="1" w:unhideWhenUsed="1"/>
   </w:latentStyles>
   <w:style w:type="paragraph" w:default="1" w:styleId="Normal">
     <w:name w:val="Normal"/>
@@ -1180,6 +1577,102 @@
         <w:insideV w:val="single" w:sz="4" w:space="0" w:color="auto"/>
       </w:tblBorders>
     </w:tblPr>
+  </w:style>
+  <w:style w:type="character" w:styleId="Refdecomentario">
+    <w:name w:val="annotation reference"/>
+    <w:basedOn w:val="Fuentedeprrafopredeter"/>
+    <w:uiPriority w:val="99"/>
+    <w:semiHidden/>
+    <w:unhideWhenUsed/>
+    <w:rsid w:val="005A50C7"/>
+    <w:rPr>
+      <w:sz w:val="16"/>
+      <w:szCs w:val="16"/>
+    </w:rPr>
+  </w:style>
+  <w:style w:type="paragraph" w:styleId="Textocomentario">
+    <w:name w:val="annotation text"/>
+    <w:basedOn w:val="Normal"/>
+    <w:link w:val="TextocomentarioCar"/>
+    <w:uiPriority w:val="99"/>
+    <w:unhideWhenUsed/>
+    <w:rsid w:val="005A50C7"/>
+    <w:pPr>
+      <w:spacing w:line="240" w:lineRule="auto"/>
+    </w:pPr>
+    <w:rPr>
+      <w:sz w:val="20"/>
+      <w:szCs w:val="20"/>
+    </w:rPr>
+  </w:style>
+  <w:style w:type="character" w:customStyle="1" w:styleId="TextocomentarioCar">
+    <w:name w:val="Texto comentario Car"/>
+    <w:basedOn w:val="Fuentedeprrafopredeter"/>
+    <w:link w:val="Textocomentario"/>
+    <w:uiPriority w:val="99"/>
+    <w:rsid w:val="005A50C7"/>
+    <w:rPr>
+      <w:sz w:val="20"/>
+      <w:szCs w:val="20"/>
+    </w:rPr>
+  </w:style>
+  <w:style w:type="paragraph" w:styleId="Asuntodelcomentario">
+    <w:name w:val="annotation subject"/>
+    <w:basedOn w:val="Textocomentario"/>
+    <w:next w:val="Textocomentario"/>
+    <w:link w:val="AsuntodelcomentarioCar"/>
+    <w:uiPriority w:val="99"/>
+    <w:semiHidden/>
+    <w:unhideWhenUsed/>
+    <w:rsid w:val="005A50C7"/>
+    <w:rPr>
+      <w:b/>
+      <w:bCs/>
+    </w:rPr>
+  </w:style>
+  <w:style w:type="character" w:customStyle="1" w:styleId="AsuntodelcomentarioCar">
+    <w:name w:val="Asunto del comentario Car"/>
+    <w:basedOn w:val="TextocomentarioCar"/>
+    <w:link w:val="Asuntodelcomentario"/>
+    <w:uiPriority w:val="99"/>
+    <w:semiHidden/>
+    <w:rsid w:val="005A50C7"/>
+    <w:rPr>
+      <w:b/>
+      <w:bCs/>
+      <w:sz w:val="20"/>
+      <w:szCs w:val="20"/>
+    </w:rPr>
+  </w:style>
+  <w:style w:type="paragraph" w:styleId="Textodeglobo">
+    <w:name w:val="Balloon Text"/>
+    <w:basedOn w:val="Normal"/>
+    <w:link w:val="TextodegloboCar"/>
+    <w:uiPriority w:val="99"/>
+    <w:semiHidden/>
+    <w:unhideWhenUsed/>
+    <w:rsid w:val="00C31FE4"/>
+    <w:pPr>
+      <w:spacing w:after="0" w:line="240" w:lineRule="auto"/>
+    </w:pPr>
+    <w:rPr>
+      <w:rFonts w:ascii="Segoe UI" w:hAnsi="Segoe UI" w:cs="Segoe UI"/>
+      <w:sz w:val="18"/>
+      <w:szCs w:val="18"/>
+    </w:rPr>
+  </w:style>
+  <w:style w:type="character" w:customStyle="1" w:styleId="TextodegloboCar">
+    <w:name w:val="Texto de globo Car"/>
+    <w:basedOn w:val="Fuentedeprrafopredeter"/>
+    <w:link w:val="Textodeglobo"/>
+    <w:uiPriority w:val="99"/>
+    <w:semiHidden/>
+    <w:rsid w:val="00C31FE4"/>
+    <w:rPr>
+      <w:rFonts w:ascii="Segoe UI" w:hAnsi="Segoe UI" w:cs="Segoe UI"/>
+      <w:sz w:val="18"/>
+      <w:szCs w:val="18"/>
+    </w:rPr>
   </w:style>
 </w:styles>
 </file>

</xml_diff>